<commit_message>
Fixed semantics? Bit more proof
</commit_message>
<xml_diff>
--- a/src/CPSC331Assignment1-10159608.docx
+++ b/src/CPSC331Assignment1-10159608.docx
@@ -324,12 +324,31 @@
           <w:szCs w:val="36"/>
         </w:rPr>
       </w:pPr>
-      <w:r>
-        <w:rPr>
-          <w:rFonts w:ascii="Times New Roman" w:hAnsi="Times New Roman" w:cs="Times New Roman"/>
-          <w:sz w:val="28"/>
-          <w:szCs w:val="36"/>
-        </w:rPr>
+    </w:p>
+    <w:p>
+      <w:pPr>
+        <w:rPr>
+          <w:rFonts w:ascii="Times New Roman" w:hAnsi="Times New Roman" w:cs="Times New Roman"/>
+          <w:sz w:val="28"/>
+          <w:szCs w:val="36"/>
+        </w:rPr>
+      </w:pPr>
+    </w:p>
+    <w:p>
+      <w:pPr>
+        <w:rPr>
+          <w:rFonts w:ascii="Times New Roman" w:hAnsi="Times New Roman" w:cs="Times New Roman"/>
+          <w:sz w:val="28"/>
+          <w:szCs w:val="36"/>
+        </w:rPr>
+      </w:pPr>
+      <w:r>
+        <w:rPr>
+          <w:rFonts w:ascii="Times New Roman" w:hAnsi="Times New Roman" w:cs="Times New Roman"/>
+          <w:sz w:val="28"/>
+          <w:szCs w:val="36"/>
+        </w:rPr>
+        <w:lastRenderedPageBreak/>
         <w:t>Bonus Section: padString</w:t>
       </w:r>
       <w:r>
@@ -355,7 +374,6 @@
           <w:sz w:val="24"/>
           <w:szCs w:val="36"/>
         </w:rPr>
-        <w:lastRenderedPageBreak/>
         <w:tab/>
         <w:t>This section will loop until the length of the string, s, is equal to the target length, length. This is done with a simple loop, in the loop a ‘1’ is added to the front or back of the string based on the isFront parameter. Finally, the padded string is returned.</w:t>
       </w:r>
@@ -820,22 +838,46 @@
         <w:spacing w:after="0"/>
         <w:rPr>
           <w:rFonts w:ascii="Times New Roman" w:hAnsi="Times New Roman" w:cs="Times New Roman"/>
-          <w:sz w:val="28"/>
-          <w:szCs w:val="36"/>
-        </w:rPr>
-      </w:pPr>
-      <w:r>
-        <w:rPr>
-          <w:rFonts w:ascii="Times New Roman" w:hAnsi="Times New Roman" w:cs="Times New Roman"/>
-          <w:sz w:val="28"/>
-          <w:szCs w:val="36"/>
-        </w:rPr>
-        <w:t>{P} … {Q}: Precon</w:t>
-      </w:r>
-      <w:r>
-        <w:rPr>
-          <w:rFonts w:ascii="Times New Roman" w:hAnsi="Times New Roman" w:cs="Times New Roman"/>
-          <w:sz w:val="28"/>
+          <w:sz w:val="24"/>
+          <w:szCs w:val="36"/>
+        </w:rPr>
+      </w:pPr>
+      <w:r>
+        <w:rPr>
+          <w:rFonts w:ascii="Times New Roman" w:hAnsi="Times New Roman" w:cs="Times New Roman"/>
+          <w:sz w:val="28"/>
+          <w:szCs w:val="36"/>
+        </w:rPr>
+        <w:t xml:space="preserve">{P} … {Q}: </w:t>
+      </w:r>
+      <w:r>
+        <w:rPr>
+          <w:rFonts w:ascii="Times New Roman" w:hAnsi="Times New Roman" w:cs="Times New Roman"/>
+          <w:sz w:val="24"/>
+          <w:szCs w:val="36"/>
+        </w:rPr>
+        <w:t>Pre</w:t>
+      </w:r>
+      <w:r>
+        <w:rPr>
+          <w:rFonts w:ascii="Times New Roman" w:hAnsi="Times New Roman" w:cs="Times New Roman"/>
+          <w:sz w:val="24"/>
+          <w:szCs w:val="36"/>
+        </w:rPr>
+        <w:t xml:space="preserve"> </w:t>
+      </w:r>
+      <w:r>
+        <w:rPr>
+          <w:rFonts w:ascii="Times New Roman" w:hAnsi="Times New Roman" w:cs="Times New Roman"/>
+          <w:sz w:val="24"/>
+          <w:szCs w:val="36"/>
+        </w:rPr>
+        <w:t>con</w:t>
+      </w:r>
+      <w:r>
+        <w:rPr>
+          <w:rFonts w:ascii="Times New Roman" w:hAnsi="Times New Roman" w:cs="Times New Roman"/>
+          <w:sz w:val="24"/>
           <w:szCs w:val="36"/>
         </w:rPr>
         <w:t>dition</w:t>
@@ -847,30 +889,33 @@
         <w:ind w:left="2160"/>
         <w:rPr>
           <w:rFonts w:ascii="Times New Roman" w:hAnsi="Times New Roman" w:cs="Times New Roman"/>
-          <w:sz w:val="28"/>
-          <w:szCs w:val="36"/>
-        </w:rPr>
-      </w:pPr>
-      <w:r>
-        <w:rPr>
-          <w:rFonts w:ascii="Times New Roman" w:hAnsi="Times New Roman" w:cs="Times New Roman"/>
-          <w:sz w:val="28"/>
-          <w:szCs w:val="36"/>
-        </w:rPr>
-        <w:t xml:space="preserve">1) </w:t>
-      </w:r>
-      <w:r>
-        <w:rPr>
-          <w:rFonts w:ascii="Times New Roman" w:hAnsi="Times New Roman" w:cs="Times New Roman"/>
-          <w:sz w:val="28"/>
-          <w:szCs w:val="36"/>
-        </w:rPr>
-        <w:t>num1, num2, integer1, decimal1, integer2, decimal2</w:t>
-      </w:r>
-      <w:r>
-        <w:rPr>
-          <w:rFonts w:ascii="Times New Roman" w:hAnsi="Times New Roman" w:cs="Times New Roman"/>
-          <w:sz w:val="28"/>
+          <w:sz w:val="24"/>
+          <w:szCs w:val="36"/>
+        </w:rPr>
+      </w:pPr>
+      <w:r>
+        <w:rPr>
+          <w:rFonts w:ascii="Times New Roman" w:hAnsi="Times New Roman" w:cs="Times New Roman"/>
+          <w:sz w:val="24"/>
+          <w:szCs w:val="36"/>
+        </w:rPr>
+        <w:t>1) num1, num2, integer1, decimal1, integer2, decimal2 have been declared but not initialized</w:t>
+      </w:r>
+    </w:p>
+    <w:p>
+      <w:pPr>
+        <w:spacing w:after="0"/>
+        <w:ind w:left="720" w:firstLine="720"/>
+        <w:rPr>
+          <w:rFonts w:ascii="Times New Roman" w:hAnsi="Times New Roman" w:cs="Times New Roman"/>
+          <w:sz w:val="24"/>
+          <w:szCs w:val="36"/>
+        </w:rPr>
+      </w:pPr>
+      <w:r>
+        <w:rPr>
+          <w:rFonts w:ascii="Times New Roman" w:hAnsi="Times New Roman" w:cs="Times New Roman"/>
+          <w:sz w:val="24"/>
           <w:szCs w:val="36"/>
         </w:rPr>
         <w:t xml:space="preserve"> </w:t>
@@ -878,29 +923,10 @@
       <w:r>
         <w:rPr>
           <w:rFonts w:ascii="Times New Roman" w:hAnsi="Times New Roman" w:cs="Times New Roman"/>
-          <w:sz w:val="28"/>
-          <w:szCs w:val="36"/>
-        </w:rPr>
-        <w:t>have been declared but not initialized</w:t>
-      </w:r>
-    </w:p>
-    <w:p>
-      <w:pPr>
-        <w:spacing w:after="0"/>
-        <w:ind w:left="720" w:firstLine="720"/>
-        <w:rPr>
-          <w:rFonts w:ascii="Times New Roman" w:hAnsi="Times New Roman" w:cs="Times New Roman"/>
-          <w:sz w:val="28"/>
-          <w:szCs w:val="36"/>
-        </w:rPr>
-      </w:pPr>
-      <w:r>
-        <w:rPr>
-          <w:rFonts w:ascii="Times New Roman" w:hAnsi="Times New Roman" w:cs="Times New Roman"/>
-          <w:sz w:val="28"/>
-          <w:szCs w:val="36"/>
-        </w:rPr>
-        <w:t>Postcondition</w:t>
+          <w:sz w:val="24"/>
+          <w:szCs w:val="36"/>
+        </w:rPr>
+        <w:t>Post condition</w:t>
       </w:r>
     </w:p>
     <w:p>
@@ -913,17 +939,33 @@
         <w:spacing w:after="0"/>
         <w:rPr>
           <w:rFonts w:ascii="Times New Roman" w:hAnsi="Times New Roman" w:cs="Times New Roman"/>
-          <w:sz w:val="28"/>
-          <w:szCs w:val="36"/>
-        </w:rPr>
-      </w:pPr>
-      <w:r>
-        <w:rPr>
-          <w:rFonts w:ascii="Times New Roman" w:hAnsi="Times New Roman" w:cs="Times New Roman"/>
-          <w:sz w:val="28"/>
-          <w:szCs w:val="36"/>
-        </w:rPr>
-        <w:t>num1, num2 have the users values</w:t>
+          <w:sz w:val="24"/>
+          <w:szCs w:val="36"/>
+        </w:rPr>
+      </w:pPr>
+      <w:r>
+        <w:rPr>
+          <w:rFonts w:ascii="Times New Roman" w:hAnsi="Times New Roman" w:cs="Times New Roman"/>
+          <w:sz w:val="24"/>
+          <w:szCs w:val="36"/>
+        </w:rPr>
+        <w:t>num1, num2 have the user</w:t>
+      </w:r>
+      <w:r>
+        <w:rPr>
+          <w:rFonts w:ascii="Times New Roman" w:hAnsi="Times New Roman" w:cs="Times New Roman"/>
+          <w:sz w:val="24"/>
+          <w:szCs w:val="36"/>
+        </w:rPr>
+        <w:t>’</w:t>
+      </w:r>
+      <w:r>
+        <w:rPr>
+          <w:rFonts w:ascii="Times New Roman" w:hAnsi="Times New Roman" w:cs="Times New Roman"/>
+          <w:sz w:val="24"/>
+          <w:szCs w:val="36"/>
+        </w:rPr>
+        <w:t>s values</w:t>
       </w:r>
     </w:p>
     <w:p>
@@ -936,14 +978,14 @@
         <w:spacing w:after="0"/>
         <w:rPr>
           <w:rFonts w:ascii="Times New Roman" w:hAnsi="Times New Roman" w:cs="Times New Roman"/>
-          <w:sz w:val="28"/>
-          <w:szCs w:val="36"/>
-        </w:rPr>
-      </w:pPr>
-      <w:r>
-        <w:rPr>
-          <w:rFonts w:ascii="Times New Roman" w:hAnsi="Times New Roman" w:cs="Times New Roman"/>
-          <w:sz w:val="28"/>
+          <w:sz w:val="24"/>
+          <w:szCs w:val="36"/>
+        </w:rPr>
+      </w:pPr>
+      <w:r>
+        <w:rPr>
+          <w:rFonts w:ascii="Times New Roman" w:hAnsi="Times New Roman" w:cs="Times New Roman"/>
+          <w:sz w:val="24"/>
           <w:szCs w:val="36"/>
         </w:rPr>
         <w:t>integer1, integer2 have the content of respective numbers before the decimal</w:t>
@@ -959,14 +1001,14 @@
         <w:spacing w:after="0"/>
         <w:rPr>
           <w:rFonts w:ascii="Times New Roman" w:hAnsi="Times New Roman" w:cs="Times New Roman"/>
-          <w:sz w:val="28"/>
-          <w:szCs w:val="36"/>
-        </w:rPr>
-      </w:pPr>
-      <w:r>
-        <w:rPr>
-          <w:rFonts w:ascii="Times New Roman" w:hAnsi="Times New Roman" w:cs="Times New Roman"/>
-          <w:sz w:val="28"/>
+          <w:sz w:val="24"/>
+          <w:szCs w:val="36"/>
+        </w:rPr>
+      </w:pPr>
+      <w:r>
+        <w:rPr>
+          <w:rFonts w:ascii="Times New Roman" w:hAnsi="Times New Roman" w:cs="Times New Roman"/>
+          <w:sz w:val="24"/>
           <w:szCs w:val="36"/>
         </w:rPr>
         <w:t>decimal1, decimal2 have the content of respective numbers after the decimal</w:t>
@@ -982,14 +1024,14 @@
         <w:spacing w:after="0"/>
         <w:rPr>
           <w:rFonts w:ascii="Times New Roman" w:hAnsi="Times New Roman" w:cs="Times New Roman"/>
-          <w:sz w:val="28"/>
-          <w:szCs w:val="36"/>
-        </w:rPr>
-      </w:pPr>
-      <w:r>
-        <w:rPr>
-          <w:rFonts w:ascii="Times New Roman" w:hAnsi="Times New Roman" w:cs="Times New Roman"/>
-          <w:sz w:val="28"/>
+          <w:sz w:val="24"/>
+          <w:szCs w:val="36"/>
+        </w:rPr>
+      </w:pPr>
+      <w:r>
+        <w:rPr>
+          <w:rFonts w:ascii="Times New Roman" w:hAnsi="Times New Roman" w:cs="Times New Roman"/>
+          <w:sz w:val="24"/>
           <w:szCs w:val="36"/>
         </w:rPr>
         <w:t>integer1, integer2 have the same length</w:t>
@@ -1005,14 +1047,14 @@
         <w:spacing w:after="0"/>
         <w:rPr>
           <w:rFonts w:ascii="Times New Roman" w:hAnsi="Times New Roman" w:cs="Times New Roman"/>
-          <w:sz w:val="28"/>
-          <w:szCs w:val="36"/>
-        </w:rPr>
-      </w:pPr>
-      <w:r>
-        <w:rPr>
-          <w:rFonts w:ascii="Times New Roman" w:hAnsi="Times New Roman" w:cs="Times New Roman"/>
-          <w:sz w:val="28"/>
+          <w:sz w:val="24"/>
+          <w:szCs w:val="36"/>
+        </w:rPr>
+      </w:pPr>
+      <w:r>
+        <w:rPr>
+          <w:rFonts w:ascii="Times New Roman" w:hAnsi="Times New Roman" w:cs="Times New Roman"/>
+          <w:sz w:val="24"/>
           <w:szCs w:val="36"/>
         </w:rPr>
         <w:t>decimal1, decimal2 have the same length</w:t>
@@ -1027,12 +1069,23 @@
           <w:szCs w:val="36"/>
         </w:rPr>
       </w:pPr>
-      <w:r>
-        <w:rPr>
-          <w:rFonts w:ascii="Times New Roman" w:hAnsi="Times New Roman" w:cs="Times New Roman"/>
-          <w:sz w:val="28"/>
-          <w:szCs w:val="36"/>
-        </w:rPr>
+    </w:p>
+    <w:p>
+      <w:pPr>
+        <w:spacing w:after="0"/>
+        <w:rPr>
+          <w:rFonts w:ascii="Times New Roman" w:hAnsi="Times New Roman" w:cs="Times New Roman"/>
+          <w:sz w:val="24"/>
+          <w:szCs w:val="36"/>
+        </w:rPr>
+      </w:pPr>
+      <w:r>
+        <w:rPr>
+          <w:rFonts w:ascii="Times New Roman" w:hAnsi="Times New Roman" w:cs="Times New Roman"/>
+          <w:sz w:val="28"/>
+          <w:szCs w:val="36"/>
+        </w:rPr>
+        <w:lastRenderedPageBreak/>
         <w:t>{P} … {</w:t>
       </w:r>
       <w:r>
@@ -1051,17 +1104,421 @@
           <w:vertAlign w:val="subscript"/>
         </w:rPr>
         <w:t>1</w:t>
+      </w:r>
+      <w:r>
+        <w:rPr>
+          <w:rFonts w:ascii="Times New Roman" w:hAnsi="Times New Roman" w:cs="Times New Roman"/>
+          <w:sz w:val="28"/>
+          <w:szCs w:val="36"/>
+        </w:rPr>
+        <w:t xml:space="preserve">}: </w:t>
+      </w:r>
+      <w:r>
+        <w:rPr>
+          <w:rFonts w:ascii="Times New Roman" w:hAnsi="Times New Roman" w:cs="Times New Roman"/>
+          <w:sz w:val="24"/>
+          <w:szCs w:val="36"/>
+        </w:rPr>
+        <w:t>Pre</w:t>
+      </w:r>
+      <w:r>
+        <w:rPr>
+          <w:rFonts w:ascii="Times New Roman" w:hAnsi="Times New Roman" w:cs="Times New Roman"/>
+          <w:sz w:val="24"/>
+          <w:szCs w:val="36"/>
+        </w:rPr>
+        <w:t xml:space="preserve"> </w:t>
+      </w:r>
+      <w:r>
+        <w:rPr>
+          <w:rFonts w:ascii="Times New Roman" w:hAnsi="Times New Roman" w:cs="Times New Roman"/>
+          <w:sz w:val="24"/>
+          <w:szCs w:val="36"/>
+        </w:rPr>
+        <w:t>condition</w:t>
+      </w:r>
+    </w:p>
+    <w:p>
+      <w:pPr>
+        <w:pStyle w:val="ListParagraph"/>
+        <w:numPr>
+          <w:ilvl w:val="0"/>
+          <w:numId w:val="3"/>
+        </w:numPr>
+        <w:spacing w:after="0"/>
+        <w:rPr>
+          <w:rFonts w:ascii="Times New Roman" w:hAnsi="Times New Roman" w:cs="Times New Roman"/>
+          <w:sz w:val="24"/>
+          <w:szCs w:val="36"/>
+        </w:rPr>
+      </w:pPr>
+      <w:r>
+        <w:rPr>
+          <w:rFonts w:ascii="Times New Roman" w:hAnsi="Times New Roman" w:cs="Times New Roman"/>
+          <w:sz w:val="24"/>
+          <w:szCs w:val="36"/>
+        </w:rPr>
+        <w:t>num1, num2 have been declared but not initialized</w:t>
+      </w:r>
+    </w:p>
+    <w:p>
+      <w:pPr>
+        <w:spacing w:after="0"/>
+        <w:ind w:left="1440"/>
+        <w:rPr>
+          <w:rFonts w:ascii="Times New Roman" w:hAnsi="Times New Roman" w:cs="Times New Roman"/>
+          <w:sz w:val="24"/>
+          <w:szCs w:val="36"/>
+        </w:rPr>
+      </w:pPr>
+      <w:r>
+        <w:rPr>
+          <w:rFonts w:ascii="Times New Roman" w:hAnsi="Times New Roman" w:cs="Times New Roman"/>
+          <w:sz w:val="24"/>
+          <w:szCs w:val="36"/>
+        </w:rPr>
+        <w:t xml:space="preserve">  Post condition</w:t>
+      </w:r>
+    </w:p>
+    <w:p>
+      <w:pPr>
+        <w:pStyle w:val="ListParagraph"/>
+        <w:numPr>
+          <w:ilvl w:val="0"/>
+          <w:numId w:val="4"/>
+        </w:numPr>
+        <w:spacing w:after="0"/>
+        <w:rPr>
+          <w:rFonts w:ascii="Times New Roman" w:hAnsi="Times New Roman" w:cs="Times New Roman"/>
+          <w:sz w:val="24"/>
+          <w:szCs w:val="36"/>
+        </w:rPr>
+      </w:pPr>
+      <w:r>
+        <w:rPr>
+          <w:rFonts w:ascii="Times New Roman" w:hAnsi="Times New Roman" w:cs="Times New Roman"/>
+          <w:sz w:val="24"/>
+          <w:szCs w:val="36"/>
+        </w:rPr>
+        <w:t>num1, num2 have the user’s values</w:t>
+      </w:r>
+    </w:p>
+    <w:p>
+      <w:pPr>
+        <w:spacing w:after="0"/>
+        <w:ind w:left="1440"/>
+        <w:rPr>
+          <w:rFonts w:ascii="Times New Roman" w:hAnsi="Times New Roman" w:cs="Times New Roman"/>
+          <w:sz w:val="24"/>
+          <w:szCs w:val="36"/>
+        </w:rPr>
+      </w:pPr>
+      <w:r>
+        <w:rPr>
+          <w:rFonts w:ascii="Times New Roman" w:hAnsi="Times New Roman" w:cs="Times New Roman"/>
+          <w:sz w:val="24"/>
+          <w:szCs w:val="36"/>
+        </w:rPr>
+        <w:t xml:space="preserve">  Proof </w:t>
+      </w:r>
+    </w:p>
+    <w:p>
+      <w:pPr>
+        <w:spacing w:after="0"/>
+        <w:ind w:left="1440"/>
+        <w:rPr>
+          <w:rFonts w:ascii="Times New Roman" w:hAnsi="Times New Roman" w:cs="Times New Roman"/>
+          <w:sz w:val="24"/>
+          <w:szCs w:val="36"/>
+        </w:rPr>
+      </w:pPr>
+      <w:r>
+        <w:rPr>
+          <w:rFonts w:ascii="Times New Roman" w:hAnsi="Times New Roman" w:cs="Times New Roman"/>
+          <w:sz w:val="24"/>
+          <w:szCs w:val="36"/>
+        </w:rPr>
+        <w:tab/>
+        <w:t>Trivial since only Java methods are used for asking for and receiving input then simply assigning it to a variable</w:t>
+      </w:r>
+    </w:p>
+    <w:p>
+      <w:pPr>
+        <w:spacing w:after="0"/>
+        <w:ind w:left="1440"/>
+        <w:rPr>
+          <w:rFonts w:ascii="Times New Roman" w:hAnsi="Times New Roman" w:cs="Times New Roman"/>
+          <w:sz w:val="24"/>
+          <w:szCs w:val="36"/>
+        </w:rPr>
+      </w:pPr>
+    </w:p>
+    <w:p>
+      <w:pPr>
+        <w:spacing w:after="0"/>
+        <w:rPr>
+          <w:rFonts w:ascii="Times New Roman" w:hAnsi="Times New Roman" w:cs="Times New Roman"/>
+          <w:sz w:val="24"/>
+          <w:szCs w:val="36"/>
+        </w:rPr>
+      </w:pPr>
+      <w:r>
+        <w:rPr>
+          <w:rFonts w:ascii="Times New Roman" w:hAnsi="Times New Roman" w:cs="Times New Roman"/>
+          <w:sz w:val="28"/>
+          <w:szCs w:val="36"/>
+        </w:rPr>
+        <w:t>{</w:t>
+      </w:r>
+      <w:r>
+        <w:rPr>
+          <w:rFonts w:ascii="Times New Roman" w:hAnsi="Times New Roman" w:cs="Times New Roman"/>
+          <w:sz w:val="28"/>
+          <w:szCs w:val="36"/>
+        </w:rPr>
+        <w:t>R</w:t>
+      </w:r>
+      <w:r>
+        <w:rPr>
+          <w:rFonts w:ascii="Times New Roman" w:hAnsi="Times New Roman" w:cs="Times New Roman"/>
+          <w:sz w:val="28"/>
+          <w:szCs w:val="36"/>
+          <w:vertAlign w:val="subscript"/>
+        </w:rPr>
+        <w:t>1</w:t>
+      </w:r>
+      <w:r>
+        <w:rPr>
+          <w:rFonts w:ascii="Times New Roman" w:hAnsi="Times New Roman" w:cs="Times New Roman"/>
+          <w:sz w:val="28"/>
+          <w:szCs w:val="36"/>
+        </w:rPr>
+        <w:t>} … {</w:t>
+      </w:r>
+      <w:r>
+        <w:rPr>
+          <w:rFonts w:ascii="Times New Roman" w:hAnsi="Times New Roman" w:cs="Times New Roman"/>
+          <w:sz w:val="28"/>
+          <w:szCs w:val="36"/>
+        </w:rPr>
+        <w:t>R</w:t>
+      </w:r>
+      <w:r>
+        <w:rPr>
+          <w:rFonts w:ascii="Times New Roman" w:hAnsi="Times New Roman" w:cs="Times New Roman"/>
+          <w:sz w:val="28"/>
+          <w:szCs w:val="36"/>
+          <w:vertAlign w:val="subscript"/>
+        </w:rPr>
+        <w:t>2</w:t>
+      </w:r>
+      <w:r>
+        <w:rPr>
+          <w:rFonts w:ascii="Times New Roman" w:hAnsi="Times New Roman" w:cs="Times New Roman"/>
+          <w:sz w:val="28"/>
+          <w:szCs w:val="36"/>
+        </w:rPr>
+        <w:t xml:space="preserve">}: </w:t>
+      </w:r>
+      <w:r>
+        <w:rPr>
+          <w:rFonts w:ascii="Times New Roman" w:hAnsi="Times New Roman" w:cs="Times New Roman"/>
+          <w:sz w:val="24"/>
+          <w:szCs w:val="36"/>
+        </w:rPr>
+        <w:t>Pre condition</w:t>
+      </w:r>
+    </w:p>
+    <w:p>
+      <w:pPr>
+        <w:pStyle w:val="ListParagraph"/>
+        <w:numPr>
+          <w:ilvl w:val="0"/>
+          <w:numId w:val="5"/>
+        </w:numPr>
+        <w:spacing w:after="0"/>
+        <w:rPr>
+          <w:rFonts w:ascii="Times New Roman" w:hAnsi="Times New Roman" w:cs="Times New Roman"/>
+          <w:sz w:val="24"/>
+          <w:szCs w:val="36"/>
+        </w:rPr>
+      </w:pPr>
+      <w:r>
+        <w:rPr>
+          <w:rFonts w:ascii="Times New Roman" w:hAnsi="Times New Roman" w:cs="Times New Roman"/>
+          <w:sz w:val="24"/>
+          <w:szCs w:val="36"/>
+        </w:rPr>
+        <w:t>//</w:t>
+      </w:r>
+      <w:r>
+        <w:rPr>
+          <w:rFonts w:ascii="Times New Roman" w:hAnsi="Times New Roman" w:cs="Times New Roman"/>
+          <w:sz w:val="24"/>
+          <w:szCs w:val="36"/>
+        </w:rPr>
+        <w:t>num1, num2 have been declared but not initialized</w:t>
+      </w:r>
+    </w:p>
+    <w:p>
+      <w:pPr>
+        <w:spacing w:after="0"/>
+        <w:ind w:left="1440"/>
+        <w:rPr>
+          <w:rFonts w:ascii="Times New Roman" w:hAnsi="Times New Roman" w:cs="Times New Roman"/>
+          <w:sz w:val="24"/>
+          <w:szCs w:val="36"/>
+        </w:rPr>
+      </w:pPr>
+      <w:r>
+        <w:rPr>
+          <w:rFonts w:ascii="Times New Roman" w:hAnsi="Times New Roman" w:cs="Times New Roman"/>
+          <w:sz w:val="24"/>
+          <w:szCs w:val="36"/>
+        </w:rPr>
+        <w:t xml:space="preserve">  Post condition</w:t>
+      </w:r>
+    </w:p>
+    <w:p>
+      <w:pPr>
+        <w:pStyle w:val="ListParagraph"/>
+        <w:numPr>
+          <w:ilvl w:val="0"/>
+          <w:numId w:val="5"/>
+        </w:numPr>
+        <w:spacing w:after="0"/>
+        <w:rPr>
+          <w:rFonts w:ascii="Times New Roman" w:hAnsi="Times New Roman" w:cs="Times New Roman"/>
+          <w:sz w:val="24"/>
+          <w:szCs w:val="36"/>
+        </w:rPr>
+      </w:pPr>
+      <w:r>
+        <w:rPr>
+          <w:rFonts w:ascii="Times New Roman" w:hAnsi="Times New Roman" w:cs="Times New Roman"/>
+          <w:sz w:val="24"/>
+          <w:szCs w:val="36"/>
+        </w:rPr>
+        <w:t>//</w:t>
+      </w:r>
+      <w:r>
+        <w:rPr>
+          <w:rFonts w:ascii="Times New Roman" w:hAnsi="Times New Roman" w:cs="Times New Roman"/>
+          <w:sz w:val="24"/>
+          <w:szCs w:val="36"/>
+        </w:rPr>
+        <w:t>num1, num2 have the user’s values</w:t>
+      </w:r>
+    </w:p>
+    <w:p>
+      <w:pPr>
+        <w:spacing w:after="0"/>
+        <w:ind w:left="1440"/>
+        <w:rPr>
+          <w:rFonts w:ascii="Times New Roman" w:hAnsi="Times New Roman" w:cs="Times New Roman"/>
+          <w:sz w:val="24"/>
+          <w:szCs w:val="36"/>
+        </w:rPr>
+      </w:pPr>
+      <w:r>
+        <w:rPr>
+          <w:rFonts w:ascii="Times New Roman" w:hAnsi="Times New Roman" w:cs="Times New Roman"/>
+          <w:sz w:val="24"/>
+          <w:szCs w:val="36"/>
+        </w:rPr>
+        <w:t xml:space="preserve">  Proof </w:t>
+      </w:r>
+    </w:p>
+    <w:p>
+      <w:pPr>
+        <w:spacing w:after="0"/>
+        <w:ind w:left="1440"/>
+        <w:rPr>
+          <w:rFonts w:ascii="Times New Roman" w:hAnsi="Times New Roman" w:cs="Times New Roman"/>
+          <w:sz w:val="24"/>
+          <w:szCs w:val="36"/>
+        </w:rPr>
+      </w:pPr>
+      <w:r>
+        <w:rPr>
+          <w:rFonts w:ascii="Times New Roman" w:hAnsi="Times New Roman" w:cs="Times New Roman"/>
+          <w:sz w:val="24"/>
+          <w:szCs w:val="36"/>
+        </w:rPr>
+        <w:tab/>
+      </w:r>
+      <w:r>
+        <w:rPr>
+          <w:rFonts w:ascii="Times New Roman" w:hAnsi="Times New Roman" w:cs="Times New Roman"/>
+          <w:sz w:val="24"/>
+          <w:szCs w:val="36"/>
+        </w:rPr>
+        <w:t>//</w:t>
       </w:r>
       <w:bookmarkStart w:id="0" w:name="_GoBack"/>
       <w:bookmarkEnd w:id="0"/>
       <w:r>
         <w:rPr>
           <w:rFonts w:ascii="Times New Roman" w:hAnsi="Times New Roman" w:cs="Times New Roman"/>
-          <w:sz w:val="28"/>
-          <w:szCs w:val="36"/>
-        </w:rPr>
-        <w:t>}: Precondition</w:t>
-      </w:r>
+          <w:sz w:val="24"/>
+          <w:szCs w:val="36"/>
+        </w:rPr>
+        <w:t>Trivial since only Java methods are used for asking for and receiving input then simply assigning it to a variable</w:t>
+      </w:r>
+    </w:p>
+    <w:p>
+      <w:pPr>
+        <w:spacing w:after="0"/>
+        <w:rPr>
+          <w:rFonts w:ascii="Times New Roman" w:hAnsi="Times New Roman" w:cs="Times New Roman"/>
+          <w:sz w:val="24"/>
+          <w:szCs w:val="36"/>
+        </w:rPr>
+      </w:pPr>
+    </w:p>
+    <w:p>
+      <w:pPr>
+        <w:spacing w:after="0"/>
+        <w:rPr>
+          <w:rFonts w:ascii="Times New Roman" w:hAnsi="Times New Roman" w:cs="Times New Roman"/>
+          <w:sz w:val="24"/>
+          <w:szCs w:val="36"/>
+        </w:rPr>
+      </w:pPr>
+      <w:r>
+        <w:rPr>
+          <w:rFonts w:ascii="Times New Roman" w:hAnsi="Times New Roman" w:cs="Times New Roman"/>
+          <w:sz w:val="24"/>
+          <w:szCs w:val="36"/>
+        </w:rPr>
+        <w:tab/>
+      </w:r>
+      <w:r>
+        <w:rPr>
+          <w:rFonts w:ascii="Times New Roman" w:hAnsi="Times New Roman" w:cs="Times New Roman"/>
+          <w:sz w:val="24"/>
+          <w:szCs w:val="36"/>
+        </w:rPr>
+        <w:tab/>
+      </w:r>
+      <w:r>
+        <w:rPr>
+          <w:rFonts w:ascii="Times New Roman" w:hAnsi="Times New Roman" w:cs="Times New Roman"/>
+          <w:sz w:val="24"/>
+          <w:szCs w:val="36"/>
+        </w:rPr>
+        <w:tab/>
+      </w:r>
+    </w:p>
+    <w:p>
+      <w:pPr>
+        <w:spacing w:after="0"/>
+        <w:rPr>
+          <w:rFonts w:ascii="Times New Roman" w:hAnsi="Times New Roman" w:cs="Times New Roman"/>
+          <w:sz w:val="28"/>
+          <w:szCs w:val="36"/>
+        </w:rPr>
+      </w:pPr>
     </w:p>
     <w:p>
       <w:pPr>
@@ -1143,7 +1600,7 @@
           <w:rPr>
             <w:noProof/>
           </w:rPr>
-          <w:t>2</w:t>
+          <w:t>3</w:t>
         </w:r>
         <w:r>
           <w:rPr>
@@ -1306,8 +1763,379 @@
       </w:pPr>
     </w:lvl>
   </w:abstractNum>
+  <w:abstractNum w:abstractNumId="1" w15:restartNumberingAfterBreak="0">
+    <w:nsid w:val="1062259F"/>
+    <w:multiLevelType w:val="hybridMultilevel"/>
+    <w:tmpl w:val="817263BA"/>
+    <w:lvl w:ilvl="0" w:tplc="BAE6B7E6">
+      <w:start w:val="1"/>
+      <w:numFmt w:val="decimal"/>
+      <w:lvlText w:val="%1)"/>
+      <w:lvlJc w:val="left"/>
+      <w:pPr>
+        <w:ind w:left="2520" w:hanging="360"/>
+      </w:pPr>
+      <w:rPr>
+        <w:rFonts w:hint="default"/>
+      </w:rPr>
+    </w:lvl>
+    <w:lvl w:ilvl="1" w:tplc="10090019" w:tentative="1">
+      <w:start w:val="1"/>
+      <w:numFmt w:val="lowerLetter"/>
+      <w:lvlText w:val="%2."/>
+      <w:lvlJc w:val="left"/>
+      <w:pPr>
+        <w:ind w:left="3240" w:hanging="360"/>
+      </w:pPr>
+    </w:lvl>
+    <w:lvl w:ilvl="2" w:tplc="1009001B" w:tentative="1">
+      <w:start w:val="1"/>
+      <w:numFmt w:val="lowerRoman"/>
+      <w:lvlText w:val="%3."/>
+      <w:lvlJc w:val="right"/>
+      <w:pPr>
+        <w:ind w:left="3960" w:hanging="180"/>
+      </w:pPr>
+    </w:lvl>
+    <w:lvl w:ilvl="3" w:tplc="1009000F" w:tentative="1">
+      <w:start w:val="1"/>
+      <w:numFmt w:val="decimal"/>
+      <w:lvlText w:val="%4."/>
+      <w:lvlJc w:val="left"/>
+      <w:pPr>
+        <w:ind w:left="4680" w:hanging="360"/>
+      </w:pPr>
+    </w:lvl>
+    <w:lvl w:ilvl="4" w:tplc="10090019" w:tentative="1">
+      <w:start w:val="1"/>
+      <w:numFmt w:val="lowerLetter"/>
+      <w:lvlText w:val="%5."/>
+      <w:lvlJc w:val="left"/>
+      <w:pPr>
+        <w:ind w:left="5400" w:hanging="360"/>
+      </w:pPr>
+    </w:lvl>
+    <w:lvl w:ilvl="5" w:tplc="1009001B" w:tentative="1">
+      <w:start w:val="1"/>
+      <w:numFmt w:val="lowerRoman"/>
+      <w:lvlText w:val="%6."/>
+      <w:lvlJc w:val="right"/>
+      <w:pPr>
+        <w:ind w:left="6120" w:hanging="180"/>
+      </w:pPr>
+    </w:lvl>
+    <w:lvl w:ilvl="6" w:tplc="1009000F" w:tentative="1">
+      <w:start w:val="1"/>
+      <w:numFmt w:val="decimal"/>
+      <w:lvlText w:val="%7."/>
+      <w:lvlJc w:val="left"/>
+      <w:pPr>
+        <w:ind w:left="6840" w:hanging="360"/>
+      </w:pPr>
+    </w:lvl>
+    <w:lvl w:ilvl="7" w:tplc="10090019" w:tentative="1">
+      <w:start w:val="1"/>
+      <w:numFmt w:val="lowerLetter"/>
+      <w:lvlText w:val="%8."/>
+      <w:lvlJc w:val="left"/>
+      <w:pPr>
+        <w:ind w:left="7560" w:hanging="360"/>
+      </w:pPr>
+    </w:lvl>
+    <w:lvl w:ilvl="8" w:tplc="1009001B" w:tentative="1">
+      <w:start w:val="1"/>
+      <w:numFmt w:val="lowerRoman"/>
+      <w:lvlText w:val="%9."/>
+      <w:lvlJc w:val="right"/>
+      <w:pPr>
+        <w:ind w:left="8280" w:hanging="180"/>
+      </w:pPr>
+    </w:lvl>
+  </w:abstractNum>
+  <w:abstractNum w:abstractNumId="2" w15:restartNumberingAfterBreak="0">
+    <w:nsid w:val="1EB11E26"/>
+    <w:multiLevelType w:val="hybridMultilevel"/>
+    <w:tmpl w:val="670A58F8"/>
+    <w:lvl w:ilvl="0" w:tplc="BAE6B7E6">
+      <w:start w:val="1"/>
+      <w:numFmt w:val="decimal"/>
+      <w:lvlText w:val="%1)"/>
+      <w:lvlJc w:val="left"/>
+      <w:pPr>
+        <w:ind w:left="2520" w:hanging="360"/>
+      </w:pPr>
+      <w:rPr>
+        <w:rFonts w:hint="default"/>
+      </w:rPr>
+    </w:lvl>
+    <w:lvl w:ilvl="1" w:tplc="10090019" w:tentative="1">
+      <w:start w:val="1"/>
+      <w:numFmt w:val="lowerLetter"/>
+      <w:lvlText w:val="%2."/>
+      <w:lvlJc w:val="left"/>
+      <w:pPr>
+        <w:ind w:left="3240" w:hanging="360"/>
+      </w:pPr>
+    </w:lvl>
+    <w:lvl w:ilvl="2" w:tplc="1009001B" w:tentative="1">
+      <w:start w:val="1"/>
+      <w:numFmt w:val="lowerRoman"/>
+      <w:lvlText w:val="%3."/>
+      <w:lvlJc w:val="right"/>
+      <w:pPr>
+        <w:ind w:left="3960" w:hanging="180"/>
+      </w:pPr>
+    </w:lvl>
+    <w:lvl w:ilvl="3" w:tplc="1009000F" w:tentative="1">
+      <w:start w:val="1"/>
+      <w:numFmt w:val="decimal"/>
+      <w:lvlText w:val="%4."/>
+      <w:lvlJc w:val="left"/>
+      <w:pPr>
+        <w:ind w:left="4680" w:hanging="360"/>
+      </w:pPr>
+    </w:lvl>
+    <w:lvl w:ilvl="4" w:tplc="10090019" w:tentative="1">
+      <w:start w:val="1"/>
+      <w:numFmt w:val="lowerLetter"/>
+      <w:lvlText w:val="%5."/>
+      <w:lvlJc w:val="left"/>
+      <w:pPr>
+        <w:ind w:left="5400" w:hanging="360"/>
+      </w:pPr>
+    </w:lvl>
+    <w:lvl w:ilvl="5" w:tplc="1009001B" w:tentative="1">
+      <w:start w:val="1"/>
+      <w:numFmt w:val="lowerRoman"/>
+      <w:lvlText w:val="%6."/>
+      <w:lvlJc w:val="right"/>
+      <w:pPr>
+        <w:ind w:left="6120" w:hanging="180"/>
+      </w:pPr>
+    </w:lvl>
+    <w:lvl w:ilvl="6" w:tplc="1009000F" w:tentative="1">
+      <w:start w:val="1"/>
+      <w:numFmt w:val="decimal"/>
+      <w:lvlText w:val="%7."/>
+      <w:lvlJc w:val="left"/>
+      <w:pPr>
+        <w:ind w:left="6840" w:hanging="360"/>
+      </w:pPr>
+    </w:lvl>
+    <w:lvl w:ilvl="7" w:tplc="10090019" w:tentative="1">
+      <w:start w:val="1"/>
+      <w:numFmt w:val="lowerLetter"/>
+      <w:lvlText w:val="%8."/>
+      <w:lvlJc w:val="left"/>
+      <w:pPr>
+        <w:ind w:left="7560" w:hanging="360"/>
+      </w:pPr>
+    </w:lvl>
+    <w:lvl w:ilvl="8" w:tplc="1009001B" w:tentative="1">
+      <w:start w:val="1"/>
+      <w:numFmt w:val="lowerRoman"/>
+      <w:lvlText w:val="%9."/>
+      <w:lvlJc w:val="right"/>
+      <w:pPr>
+        <w:ind w:left="8280" w:hanging="180"/>
+      </w:pPr>
+    </w:lvl>
+  </w:abstractNum>
+  <w:abstractNum w:abstractNumId="3" w15:restartNumberingAfterBreak="0">
+    <w:nsid w:val="33E2285A"/>
+    <w:multiLevelType w:val="hybridMultilevel"/>
+    <w:tmpl w:val="2DF0AB4C"/>
+    <w:lvl w:ilvl="0" w:tplc="BAE6B7E6">
+      <w:start w:val="1"/>
+      <w:numFmt w:val="decimal"/>
+      <w:lvlText w:val="%1)"/>
+      <w:lvlJc w:val="left"/>
+      <w:pPr>
+        <w:ind w:left="4680" w:hanging="360"/>
+      </w:pPr>
+      <w:rPr>
+        <w:rFonts w:hint="default"/>
+      </w:rPr>
+    </w:lvl>
+    <w:lvl w:ilvl="1" w:tplc="10090019" w:tentative="1">
+      <w:start w:val="1"/>
+      <w:numFmt w:val="lowerLetter"/>
+      <w:lvlText w:val="%2."/>
+      <w:lvlJc w:val="left"/>
+      <w:pPr>
+        <w:ind w:left="3600" w:hanging="360"/>
+      </w:pPr>
+    </w:lvl>
+    <w:lvl w:ilvl="2" w:tplc="1009001B" w:tentative="1">
+      <w:start w:val="1"/>
+      <w:numFmt w:val="lowerRoman"/>
+      <w:lvlText w:val="%3."/>
+      <w:lvlJc w:val="right"/>
+      <w:pPr>
+        <w:ind w:left="4320" w:hanging="180"/>
+      </w:pPr>
+    </w:lvl>
+    <w:lvl w:ilvl="3" w:tplc="BAE6B7E6">
+      <w:start w:val="1"/>
+      <w:numFmt w:val="decimal"/>
+      <w:lvlText w:val="%4)"/>
+      <w:lvlJc w:val="left"/>
+      <w:pPr>
+        <w:ind w:left="5040" w:hanging="360"/>
+      </w:pPr>
+      <w:rPr>
+        <w:rFonts w:hint="default"/>
+      </w:rPr>
+    </w:lvl>
+    <w:lvl w:ilvl="4" w:tplc="10090019" w:tentative="1">
+      <w:start w:val="1"/>
+      <w:numFmt w:val="lowerLetter"/>
+      <w:lvlText w:val="%5."/>
+      <w:lvlJc w:val="left"/>
+      <w:pPr>
+        <w:ind w:left="5760" w:hanging="360"/>
+      </w:pPr>
+    </w:lvl>
+    <w:lvl w:ilvl="5" w:tplc="1009001B" w:tentative="1">
+      <w:start w:val="1"/>
+      <w:numFmt w:val="lowerRoman"/>
+      <w:lvlText w:val="%6."/>
+      <w:lvlJc w:val="right"/>
+      <w:pPr>
+        <w:ind w:left="6480" w:hanging="180"/>
+      </w:pPr>
+    </w:lvl>
+    <w:lvl w:ilvl="6" w:tplc="1009000F" w:tentative="1">
+      <w:start w:val="1"/>
+      <w:numFmt w:val="decimal"/>
+      <w:lvlText w:val="%7."/>
+      <w:lvlJc w:val="left"/>
+      <w:pPr>
+        <w:ind w:left="7200" w:hanging="360"/>
+      </w:pPr>
+    </w:lvl>
+    <w:lvl w:ilvl="7" w:tplc="10090019" w:tentative="1">
+      <w:start w:val="1"/>
+      <w:numFmt w:val="lowerLetter"/>
+      <w:lvlText w:val="%8."/>
+      <w:lvlJc w:val="left"/>
+      <w:pPr>
+        <w:ind w:left="7920" w:hanging="360"/>
+      </w:pPr>
+    </w:lvl>
+    <w:lvl w:ilvl="8" w:tplc="1009001B" w:tentative="1">
+      <w:start w:val="1"/>
+      <w:numFmt w:val="lowerRoman"/>
+      <w:lvlText w:val="%9."/>
+      <w:lvlJc w:val="right"/>
+      <w:pPr>
+        <w:ind w:left="8640" w:hanging="180"/>
+      </w:pPr>
+    </w:lvl>
+  </w:abstractNum>
+  <w:abstractNum w:abstractNumId="4" w15:restartNumberingAfterBreak="0">
+    <w:nsid w:val="43415D6E"/>
+    <w:multiLevelType w:val="hybridMultilevel"/>
+    <w:tmpl w:val="7CB233F0"/>
+    <w:lvl w:ilvl="0" w:tplc="BAE6B7E6">
+      <w:start w:val="1"/>
+      <w:numFmt w:val="decimal"/>
+      <w:lvlText w:val="%1)"/>
+      <w:lvlJc w:val="left"/>
+      <w:pPr>
+        <w:ind w:left="2520" w:hanging="360"/>
+      </w:pPr>
+      <w:rPr>
+        <w:rFonts w:hint="default"/>
+      </w:rPr>
+    </w:lvl>
+    <w:lvl w:ilvl="1" w:tplc="10090019" w:tentative="1">
+      <w:start w:val="1"/>
+      <w:numFmt w:val="lowerLetter"/>
+      <w:lvlText w:val="%2."/>
+      <w:lvlJc w:val="left"/>
+      <w:pPr>
+        <w:ind w:left="3240" w:hanging="360"/>
+      </w:pPr>
+    </w:lvl>
+    <w:lvl w:ilvl="2" w:tplc="1009001B" w:tentative="1">
+      <w:start w:val="1"/>
+      <w:numFmt w:val="lowerRoman"/>
+      <w:lvlText w:val="%3."/>
+      <w:lvlJc w:val="right"/>
+      <w:pPr>
+        <w:ind w:left="3960" w:hanging="180"/>
+      </w:pPr>
+    </w:lvl>
+    <w:lvl w:ilvl="3" w:tplc="1009000F" w:tentative="1">
+      <w:start w:val="1"/>
+      <w:numFmt w:val="decimal"/>
+      <w:lvlText w:val="%4."/>
+      <w:lvlJc w:val="left"/>
+      <w:pPr>
+        <w:ind w:left="4680" w:hanging="360"/>
+      </w:pPr>
+    </w:lvl>
+    <w:lvl w:ilvl="4" w:tplc="10090019" w:tentative="1">
+      <w:start w:val="1"/>
+      <w:numFmt w:val="lowerLetter"/>
+      <w:lvlText w:val="%5."/>
+      <w:lvlJc w:val="left"/>
+      <w:pPr>
+        <w:ind w:left="5400" w:hanging="360"/>
+      </w:pPr>
+    </w:lvl>
+    <w:lvl w:ilvl="5" w:tplc="1009001B" w:tentative="1">
+      <w:start w:val="1"/>
+      <w:numFmt w:val="lowerRoman"/>
+      <w:lvlText w:val="%6."/>
+      <w:lvlJc w:val="right"/>
+      <w:pPr>
+        <w:ind w:left="6120" w:hanging="180"/>
+      </w:pPr>
+    </w:lvl>
+    <w:lvl w:ilvl="6" w:tplc="1009000F" w:tentative="1">
+      <w:start w:val="1"/>
+      <w:numFmt w:val="decimal"/>
+      <w:lvlText w:val="%7."/>
+      <w:lvlJc w:val="left"/>
+      <w:pPr>
+        <w:ind w:left="6840" w:hanging="360"/>
+      </w:pPr>
+    </w:lvl>
+    <w:lvl w:ilvl="7" w:tplc="10090019" w:tentative="1">
+      <w:start w:val="1"/>
+      <w:numFmt w:val="lowerLetter"/>
+      <w:lvlText w:val="%8."/>
+      <w:lvlJc w:val="left"/>
+      <w:pPr>
+        <w:ind w:left="7560" w:hanging="360"/>
+      </w:pPr>
+    </w:lvl>
+    <w:lvl w:ilvl="8" w:tplc="1009001B" w:tentative="1">
+      <w:start w:val="1"/>
+      <w:numFmt w:val="lowerRoman"/>
+      <w:lvlText w:val="%9."/>
+      <w:lvlJc w:val="right"/>
+      <w:pPr>
+        <w:ind w:left="8280" w:hanging="180"/>
+      </w:pPr>
+    </w:lvl>
+  </w:abstractNum>
   <w:num w:numId="1">
     <w:abstractNumId w:val="0"/>
+  </w:num>
+  <w:num w:numId="2">
+    <w:abstractNumId w:val="3"/>
+  </w:num>
+  <w:num w:numId="3">
+    <w:abstractNumId w:val="1"/>
+  </w:num>
+  <w:num w:numId="4">
+    <w:abstractNumId w:val="4"/>
+  </w:num>
+  <w:num w:numId="5">
+    <w:abstractNumId w:val="2"/>
   </w:num>
 </w:numbering>
 </file>

</xml_diff>